<commit_message>
Implement IFP document generation
Create ifp-document function to generate an IFP document using
the docx-templates library due to the simplicity of the document.

Add util functions to for getting the IFP template as a buffer and
constructing funding document info string.

Add unit tests.

Ticket: AT-8377
</commit_message>
<xml_diff>
--- a/document-generation/templates/ifp-template.docx
+++ b/document-generation/templates/ifp-template.docx
@@ -120,30 +120,29 @@
         <w:t>{</w:t>
       </w:r>
       <w:proofErr w:type="spellStart"/>
-      <w:proofErr w:type="gramStart"/>
-      <w:r>
-        <w:rPr>
-          <w:rFonts w:ascii="Times New Roman" w:eastAsia="Times New Roman" w:hAnsi="Times New Roman" w:cs="Times New Roman"/>
-          <w:b/>
-          <w:bCs/>
-          <w:color w:val="000000"/>
-          <w:sz w:val="20"/>
-          <w:szCs w:val="20"/>
-          <w:u w:val="single"/>
-        </w:rPr>
-        <w:t>get</w:t>
-      </w:r>
-      <w:r>
-        <w:rPr>
-          <w:rFonts w:ascii="Times New Roman" w:eastAsia="Times New Roman" w:hAnsi="Times New Roman" w:cs="Times New Roman"/>
-          <w:b/>
-          <w:bCs/>
-          <w:color w:val="000000"/>
-          <w:sz w:val="20"/>
-          <w:szCs w:val="20"/>
-          <w:u w:val="single"/>
-        </w:rPr>
-        <w:t>Funding</w:t>
+      <w:r>
+        <w:rPr>
+          <w:rFonts w:ascii="Times New Roman" w:eastAsia="Times New Roman" w:hAnsi="Times New Roman" w:cs="Times New Roman"/>
+          <w:b/>
+          <w:bCs/>
+          <w:color w:val="000000"/>
+          <w:sz w:val="20"/>
+          <w:szCs w:val="20"/>
+          <w:u w:val="single"/>
+        </w:rPr>
+        <w:t>f</w:t>
+      </w:r>
+      <w:r>
+        <w:rPr>
+          <w:rFonts w:ascii="Times New Roman" w:eastAsia="Times New Roman" w:hAnsi="Times New Roman" w:cs="Times New Roman"/>
+          <w:b/>
+          <w:bCs/>
+          <w:color w:val="000000"/>
+          <w:sz w:val="20"/>
+          <w:szCs w:val="20"/>
+          <w:u w:val="single"/>
+        </w:rPr>
+        <w:t>unding</w:t>
       </w:r>
       <w:r>
         <w:rPr>
@@ -167,7 +166,19 @@
           <w:szCs w:val="20"/>
           <w:u w:val="single"/>
         </w:rPr>
-        <w:t>Info</w:t>
+        <w:t>Inf</w:t>
+      </w:r>
+      <w:r>
+        <w:rPr>
+          <w:rFonts w:ascii="Times New Roman" w:eastAsia="Times New Roman" w:hAnsi="Times New Roman" w:cs="Times New Roman"/>
+          <w:b/>
+          <w:bCs/>
+          <w:color w:val="000000"/>
+          <w:sz w:val="20"/>
+          <w:szCs w:val="20"/>
+          <w:u w:val="single"/>
+        </w:rPr>
+        <w:t>o</w:t>
       </w:r>
       <w:proofErr w:type="spellEnd"/>
       <w:r>
@@ -180,20 +191,7 @@
           <w:szCs w:val="20"/>
           <w:u w:val="single"/>
         </w:rPr>
-        <w:t>(</w:t>
-      </w:r>
-      <w:proofErr w:type="gramEnd"/>
-      <w:r>
-        <w:rPr>
-          <w:rFonts w:ascii="Times New Roman" w:eastAsia="Times New Roman" w:hAnsi="Times New Roman" w:cs="Times New Roman"/>
-          <w:b/>
-          <w:bCs/>
-          <w:color w:val="000000"/>
-          <w:sz w:val="20"/>
-          <w:szCs w:val="20"/>
-          <w:u w:val="single"/>
-        </w:rPr>
-        <w:t>)}</w:t>
+        <w:t>}</w:t>
       </w:r>
     </w:p>
     <w:p>

</xml_diff>

<commit_message>
Update IFP docx template and schemas
- Update minor format
- Remove unnecessary text
- Add MO and FinPOC fields to be populated
- Add signature lines for MO and FinPOC
- Update sample data for unit test

Ticket: AT-8377
</commit_message>
<xml_diff>
--- a/document-generation/templates/ifp-template.docx
+++ b/document-generation/templates/ifp-template.docx
@@ -30,45 +30,7 @@
           <w:sz w:val="24"/>
           <w:szCs w:val="24"/>
         </w:rPr>
-        <w:t xml:space="preserve">Certification of Severability and Incremental Funding Plan  </w:t>
-      </w:r>
-    </w:p>
-    <w:p>
-      <w:pPr>
-        <w:widowControl w:val="0"/>
-        <w:pBdr>
-          <w:top w:val="nil"/>
-          <w:left w:val="nil"/>
-          <w:bottom w:val="nil"/>
-          <w:right w:val="nil"/>
-          <w:between w:val="nil"/>
-        </w:pBdr>
-        <w:spacing w:before="16" w:line="240" w:lineRule="auto"/>
-        <w:jc w:val="center"/>
-        <w:rPr>
-          <w:rFonts w:ascii="Times New Roman" w:eastAsia="Times New Roman" w:hAnsi="Times New Roman" w:cs="Times New Roman"/>
-          <w:color w:val="000000"/>
-          <w:sz w:val="20"/>
-          <w:szCs w:val="20"/>
-        </w:rPr>
-      </w:pPr>
-      <w:r>
-        <w:rPr>
-          <w:rFonts w:ascii="Times New Roman" w:eastAsia="Times New Roman" w:hAnsi="Times New Roman" w:cs="Times New Roman"/>
-          <w:color w:val="0000FF"/>
-          <w:sz w:val="20"/>
-          <w:szCs w:val="20"/>
-        </w:rPr>
-        <w:t>(Required for all incrementally funded orders. DITCO fee should not be included in figures below.)</w:t>
-      </w:r>
-      <w:r>
-        <w:rPr>
-          <w:rFonts w:ascii="Times New Roman" w:eastAsia="Times New Roman" w:hAnsi="Times New Roman" w:cs="Times New Roman"/>
-          <w:color w:val="000000"/>
-          <w:sz w:val="20"/>
-          <w:szCs w:val="20"/>
-        </w:rPr>
-        <w:t xml:space="preserve">  </w:t>
+        <w:t>Certification of Severability and Incremental Funding Plan</w:t>
       </w:r>
     </w:p>
     <w:p>
@@ -110,12 +72,9 @@
       <w:r>
         <w:rPr>
           <w:rFonts w:ascii="Times New Roman" w:eastAsia="Times New Roman" w:hAnsi="Times New Roman" w:cs="Times New Roman"/>
-          <w:b/>
-          <w:bCs/>
-          <w:color w:val="000000"/>
-          <w:sz w:val="20"/>
-          <w:szCs w:val="20"/>
-          <w:u w:val="single"/>
+          <w:color w:val="000000"/>
+          <w:sz w:val="20"/>
+          <w:szCs w:val="20"/>
         </w:rPr>
         <w:t>{</w:t>
       </w:r>
@@ -123,60 +82,45 @@
       <w:r>
         <w:rPr>
           <w:rFonts w:ascii="Times New Roman" w:eastAsia="Times New Roman" w:hAnsi="Times New Roman" w:cs="Times New Roman"/>
-          <w:b/>
-          <w:bCs/>
-          <w:color w:val="000000"/>
-          <w:sz w:val="20"/>
-          <w:szCs w:val="20"/>
-          <w:u w:val="single"/>
+          <w:color w:val="000000"/>
+          <w:sz w:val="20"/>
+          <w:szCs w:val="20"/>
         </w:rPr>
         <w:t>f</w:t>
       </w:r>
       <w:r>
         <w:rPr>
           <w:rFonts w:ascii="Times New Roman" w:eastAsia="Times New Roman" w:hAnsi="Times New Roman" w:cs="Times New Roman"/>
-          <w:b/>
-          <w:bCs/>
-          <w:color w:val="000000"/>
-          <w:sz w:val="20"/>
-          <w:szCs w:val="20"/>
-          <w:u w:val="single"/>
+          <w:color w:val="000000"/>
+          <w:sz w:val="20"/>
+          <w:szCs w:val="20"/>
         </w:rPr>
         <w:t>unding</w:t>
       </w:r>
       <w:r>
         <w:rPr>
           <w:rFonts w:ascii="Times New Roman" w:eastAsia="Times New Roman" w:hAnsi="Times New Roman" w:cs="Times New Roman"/>
-          <w:b/>
-          <w:bCs/>
-          <w:color w:val="000000"/>
-          <w:sz w:val="20"/>
-          <w:szCs w:val="20"/>
-          <w:u w:val="single"/>
+          <w:color w:val="000000"/>
+          <w:sz w:val="20"/>
+          <w:szCs w:val="20"/>
         </w:rPr>
         <w:t>Doc</w:t>
       </w:r>
       <w:r>
         <w:rPr>
           <w:rFonts w:ascii="Times New Roman" w:eastAsia="Times New Roman" w:hAnsi="Times New Roman" w:cs="Times New Roman"/>
-          <w:b/>
-          <w:bCs/>
-          <w:color w:val="000000"/>
-          <w:sz w:val="20"/>
-          <w:szCs w:val="20"/>
-          <w:u w:val="single"/>
+          <w:color w:val="000000"/>
+          <w:sz w:val="20"/>
+          <w:szCs w:val="20"/>
         </w:rPr>
         <w:t>Inf</w:t>
       </w:r>
       <w:r>
         <w:rPr>
           <w:rFonts w:ascii="Times New Roman" w:eastAsia="Times New Roman" w:hAnsi="Times New Roman" w:cs="Times New Roman"/>
-          <w:b/>
-          <w:bCs/>
-          <w:color w:val="000000"/>
-          <w:sz w:val="20"/>
-          <w:szCs w:val="20"/>
-          <w:u w:val="single"/>
+          <w:color w:val="000000"/>
+          <w:sz w:val="20"/>
+          <w:szCs w:val="20"/>
         </w:rPr>
         <w:t>o</w:t>
       </w:r>
@@ -184,12 +128,9 @@
       <w:r>
         <w:rPr>
           <w:rFonts w:ascii="Times New Roman" w:eastAsia="Times New Roman" w:hAnsi="Times New Roman" w:cs="Times New Roman"/>
-          <w:b/>
-          <w:bCs/>
-          <w:color w:val="000000"/>
-          <w:sz w:val="20"/>
-          <w:szCs w:val="20"/>
-          <w:u w:val="single"/>
+          <w:color w:val="000000"/>
+          <w:sz w:val="20"/>
+          <w:szCs w:val="20"/>
         </w:rPr>
         <w:t>}</w:t>
       </w:r>
@@ -233,11 +174,8 @@
       <w:r>
         <w:rPr>
           <w:rFonts w:ascii="Times New Roman" w:eastAsia="Times New Roman" w:hAnsi="Times New Roman" w:cs="Times New Roman"/>
-          <w:b/>
-          <w:bCs/>
-          <w:sz w:val="20"/>
-          <w:szCs w:val="20"/>
-          <w:u w:val="single"/>
+          <w:sz w:val="20"/>
+          <w:szCs w:val="20"/>
         </w:rPr>
         <w:t>{</w:t>
       </w:r>
@@ -245,11 +183,8 @@
       <w:r>
         <w:rPr>
           <w:rFonts w:ascii="Times New Roman" w:eastAsia="Times New Roman" w:hAnsi="Times New Roman" w:cs="Times New Roman"/>
-          <w:b/>
-          <w:bCs/>
-          <w:sz w:val="20"/>
-          <w:szCs w:val="20"/>
-          <w:u w:val="single"/>
+          <w:sz w:val="20"/>
+          <w:szCs w:val="20"/>
         </w:rPr>
         <w:t>contractNumber</w:t>
       </w:r>
@@ -257,11 +192,8 @@
       <w:r>
         <w:rPr>
           <w:rFonts w:ascii="Times New Roman" w:eastAsia="Times New Roman" w:hAnsi="Times New Roman" w:cs="Times New Roman"/>
-          <w:b/>
-          <w:bCs/>
-          <w:sz w:val="20"/>
-          <w:szCs w:val="20"/>
-          <w:u w:val="single"/>
+          <w:sz w:val="20"/>
+          <w:szCs w:val="20"/>
         </w:rPr>
         <w:t>}</w:t>
       </w:r>
@@ -295,11 +227,8 @@
       <w:r>
         <w:rPr>
           <w:rFonts w:ascii="Times New Roman" w:eastAsia="Times New Roman" w:hAnsi="Times New Roman" w:cs="Times New Roman"/>
-          <w:b/>
-          <w:bCs/>
-          <w:sz w:val="20"/>
-          <w:szCs w:val="20"/>
-          <w:u w:val="single"/>
+          <w:sz w:val="20"/>
+          <w:szCs w:val="20"/>
         </w:rPr>
         <w:t>{</w:t>
       </w:r>
@@ -307,11 +236,8 @@
       <w:r>
         <w:rPr>
           <w:rFonts w:ascii="Times New Roman" w:eastAsia="Times New Roman" w:hAnsi="Times New Roman" w:cs="Times New Roman"/>
-          <w:b/>
-          <w:bCs/>
-          <w:sz w:val="20"/>
-          <w:szCs w:val="20"/>
-          <w:u w:val="single"/>
+          <w:sz w:val="20"/>
+          <w:szCs w:val="20"/>
         </w:rPr>
         <w:t>taskOrderNumber</w:t>
       </w:r>
@@ -319,11 +245,8 @@
       <w:r>
         <w:rPr>
           <w:rFonts w:ascii="Times New Roman" w:eastAsia="Times New Roman" w:hAnsi="Times New Roman" w:cs="Times New Roman"/>
-          <w:b/>
-          <w:bCs/>
-          <w:sz w:val="20"/>
-          <w:szCs w:val="20"/>
-          <w:u w:val="single"/>
+          <w:sz w:val="20"/>
+          <w:szCs w:val="20"/>
         </w:rPr>
         <w:t>}</w:t>
       </w:r>
@@ -359,12 +282,9 @@
       <w:r>
         <w:rPr>
           <w:rFonts w:ascii="Times New Roman" w:eastAsia="Times New Roman" w:hAnsi="Times New Roman" w:cs="Times New Roman"/>
-          <w:b/>
-          <w:bCs/>
-          <w:color w:val="000000"/>
-          <w:sz w:val="20"/>
-          <w:szCs w:val="20"/>
-          <w:u w:val="single"/>
+          <w:color w:val="000000"/>
+          <w:sz w:val="20"/>
+          <w:szCs w:val="20"/>
         </w:rPr>
         <w:t>{</w:t>
       </w:r>
@@ -372,12 +292,9 @@
       <w:r>
         <w:rPr>
           <w:rFonts w:ascii="Times New Roman" w:eastAsia="Times New Roman" w:hAnsi="Times New Roman" w:cs="Times New Roman"/>
-          <w:b/>
-          <w:bCs/>
-          <w:color w:val="000000"/>
-          <w:sz w:val="20"/>
-          <w:szCs w:val="20"/>
-          <w:u w:val="single"/>
+          <w:color w:val="000000"/>
+          <w:sz w:val="20"/>
+          <w:szCs w:val="20"/>
         </w:rPr>
         <w:t>requirementsTitle</w:t>
       </w:r>
@@ -385,12 +302,9 @@
       <w:r>
         <w:rPr>
           <w:rFonts w:ascii="Times New Roman" w:eastAsia="Times New Roman" w:hAnsi="Times New Roman" w:cs="Times New Roman"/>
-          <w:b/>
-          <w:bCs/>
-          <w:color w:val="000000"/>
-          <w:sz w:val="20"/>
-          <w:szCs w:val="20"/>
-          <w:u w:val="single"/>
+          <w:color w:val="000000"/>
+          <w:sz w:val="20"/>
+          <w:szCs w:val="20"/>
         </w:rPr>
         <w:t>}</w:t>
       </w:r>
@@ -630,11 +544,8 @@
       <w:r>
         <w:rPr>
           <w:rFonts w:ascii="Times New Roman" w:eastAsia="Times New Roman" w:hAnsi="Times New Roman" w:cs="Times New Roman"/>
-          <w:b/>
-          <w:bCs/>
-          <w:sz w:val="20"/>
-          <w:szCs w:val="20"/>
-          <w:u w:val="single"/>
+          <w:sz w:val="20"/>
+          <w:szCs w:val="20"/>
         </w:rPr>
         <w:t>{</w:t>
       </w:r>
@@ -642,11 +553,8 @@
       <w:r>
         <w:rPr>
           <w:rFonts w:ascii="Times New Roman" w:eastAsia="Times New Roman" w:hAnsi="Times New Roman" w:cs="Times New Roman"/>
-          <w:b/>
-          <w:bCs/>
-          <w:sz w:val="20"/>
-          <w:szCs w:val="20"/>
-          <w:u w:val="single"/>
+          <w:sz w:val="20"/>
+          <w:szCs w:val="20"/>
         </w:rPr>
         <w:t>missionOwner</w:t>
       </w:r>
@@ -654,11 +562,8 @@
       <w:r>
         <w:rPr>
           <w:rFonts w:ascii="Times New Roman" w:eastAsia="Times New Roman" w:hAnsi="Times New Roman" w:cs="Times New Roman"/>
-          <w:b/>
-          <w:bCs/>
-          <w:sz w:val="20"/>
-          <w:szCs w:val="20"/>
-          <w:u w:val="single"/>
+          <w:sz w:val="20"/>
+          <w:szCs w:val="20"/>
         </w:rPr>
         <w:t>}</w:t>
       </w:r>
@@ -797,33 +702,16 @@
       <w:r>
         <w:rPr>
           <w:rFonts w:ascii="Times New Roman" w:eastAsia="Times New Roman" w:hAnsi="Times New Roman" w:cs="Times New Roman"/>
-          <w:b/>
-          <w:bCs/>
-          <w:sz w:val="20"/>
-          <w:szCs w:val="20"/>
-          <w:u w:val="single"/>
+          <w:sz w:val="20"/>
+          <w:szCs w:val="20"/>
         </w:rPr>
         <w:t>$</w:t>
       </w:r>
       <w:r>
         <w:rPr>
           <w:rFonts w:ascii="Times New Roman" w:eastAsia="Times New Roman" w:hAnsi="Times New Roman" w:cs="Times New Roman"/>
-          <w:b/>
-          <w:bCs/>
-          <w:sz w:val="20"/>
-          <w:szCs w:val="20"/>
-          <w:u w:val="single"/>
-        </w:rPr>
-        <w:t xml:space="preserve"> </w:t>
-      </w:r>
-      <w:r>
-        <w:rPr>
-          <w:rFonts w:ascii="Times New Roman" w:eastAsia="Times New Roman" w:hAnsi="Times New Roman" w:cs="Times New Roman"/>
-          <w:b/>
-          <w:bCs/>
-          <w:sz w:val="20"/>
-          <w:szCs w:val="20"/>
-          <w:u w:val="single"/>
+          <w:sz w:val="20"/>
+          <w:szCs w:val="20"/>
         </w:rPr>
         <w:t>{</w:t>
       </w:r>
@@ -831,11 +719,8 @@
       <w:r>
         <w:rPr>
           <w:rFonts w:ascii="Times New Roman" w:eastAsia="Times New Roman" w:hAnsi="Times New Roman" w:cs="Times New Roman"/>
-          <w:b/>
-          <w:bCs/>
-          <w:sz w:val="20"/>
-          <w:szCs w:val="20"/>
-          <w:u w:val="single"/>
+          <w:sz w:val="20"/>
+          <w:szCs w:val="20"/>
         </w:rPr>
         <w:t>estimatedTaskOrderValue</w:t>
       </w:r>
@@ -843,11 +728,8 @@
       <w:r>
         <w:rPr>
           <w:rFonts w:ascii="Times New Roman" w:eastAsia="Times New Roman" w:hAnsi="Times New Roman" w:cs="Times New Roman"/>
-          <w:b/>
-          <w:bCs/>
-          <w:sz w:val="20"/>
-          <w:szCs w:val="20"/>
-          <w:u w:val="single"/>
+          <w:sz w:val="20"/>
+          <w:szCs w:val="20"/>
         </w:rPr>
         <w:t>}</w:t>
       </w:r>
@@ -905,33 +787,16 @@
       <w:r>
         <w:rPr>
           <w:rFonts w:ascii="Times New Roman" w:eastAsia="Times New Roman" w:hAnsi="Times New Roman" w:cs="Times New Roman"/>
-          <w:b/>
-          <w:bCs/>
-          <w:sz w:val="20"/>
-          <w:szCs w:val="20"/>
-          <w:u w:val="single"/>
+          <w:sz w:val="20"/>
+          <w:szCs w:val="20"/>
         </w:rPr>
         <w:t>$</w:t>
       </w:r>
       <w:r>
         <w:rPr>
           <w:rFonts w:ascii="Times New Roman" w:eastAsia="Times New Roman" w:hAnsi="Times New Roman" w:cs="Times New Roman"/>
-          <w:b/>
-          <w:bCs/>
-          <w:sz w:val="20"/>
-          <w:szCs w:val="20"/>
-          <w:u w:val="single"/>
-        </w:rPr>
-        <w:t xml:space="preserve"> </w:t>
-      </w:r>
-      <w:r>
-        <w:rPr>
-          <w:rFonts w:ascii="Times New Roman" w:eastAsia="Times New Roman" w:hAnsi="Times New Roman" w:cs="Times New Roman"/>
-          <w:b/>
-          <w:bCs/>
-          <w:sz w:val="20"/>
-          <w:szCs w:val="20"/>
-          <w:u w:val="single"/>
+          <w:sz w:val="20"/>
+          <w:szCs w:val="20"/>
         </w:rPr>
         <w:t>{</w:t>
       </w:r>
@@ -939,11 +804,8 @@
       <w:r>
         <w:rPr>
           <w:rFonts w:ascii="Times New Roman" w:eastAsia="Times New Roman" w:hAnsi="Times New Roman" w:cs="Times New Roman"/>
-          <w:b/>
-          <w:bCs/>
-          <w:sz w:val="20"/>
-          <w:szCs w:val="20"/>
-          <w:u w:val="single"/>
+          <w:sz w:val="20"/>
+          <w:szCs w:val="20"/>
         </w:rPr>
         <w:t>initialAmount</w:t>
       </w:r>
@@ -951,11 +813,8 @@
       <w:r>
         <w:rPr>
           <w:rFonts w:ascii="Times New Roman" w:eastAsia="Times New Roman" w:hAnsi="Times New Roman" w:cs="Times New Roman"/>
-          <w:b/>
-          <w:bCs/>
-          <w:sz w:val="20"/>
-          <w:szCs w:val="20"/>
-          <w:u w:val="single"/>
+          <w:sz w:val="20"/>
+          <w:szCs w:val="20"/>
         </w:rPr>
         <w:t>}</w:t>
       </w:r>
@@ -996,33 +855,16 @@
       <w:r>
         <w:rPr>
           <w:rFonts w:ascii="Times New Roman" w:eastAsia="Times New Roman" w:hAnsi="Times New Roman" w:cs="Times New Roman"/>
-          <w:b/>
-          <w:bCs/>
-          <w:sz w:val="20"/>
-          <w:szCs w:val="20"/>
-          <w:u w:val="single"/>
+          <w:sz w:val="20"/>
+          <w:szCs w:val="20"/>
         </w:rPr>
         <w:t>$</w:t>
       </w:r>
       <w:r>
         <w:rPr>
           <w:rFonts w:ascii="Times New Roman" w:eastAsia="Times New Roman" w:hAnsi="Times New Roman" w:cs="Times New Roman"/>
-          <w:b/>
-          <w:bCs/>
-          <w:sz w:val="20"/>
-          <w:szCs w:val="20"/>
-          <w:u w:val="single"/>
-        </w:rPr>
-        <w:t xml:space="preserve"> </w:t>
-      </w:r>
-      <w:r>
-        <w:rPr>
-          <w:rFonts w:ascii="Times New Roman" w:eastAsia="Times New Roman" w:hAnsi="Times New Roman" w:cs="Times New Roman"/>
-          <w:b/>
-          <w:bCs/>
-          <w:sz w:val="20"/>
-          <w:szCs w:val="20"/>
-          <w:u w:val="single"/>
+          <w:sz w:val="20"/>
+          <w:szCs w:val="20"/>
         </w:rPr>
         <w:t>{</w:t>
       </w:r>
@@ -1030,11 +872,8 @@
       <w:r>
         <w:rPr>
           <w:rFonts w:ascii="Times New Roman" w:eastAsia="Times New Roman" w:hAnsi="Times New Roman" w:cs="Times New Roman"/>
-          <w:b/>
-          <w:bCs/>
-          <w:sz w:val="20"/>
-          <w:szCs w:val="20"/>
-          <w:u w:val="single"/>
+          <w:sz w:val="20"/>
+          <w:szCs w:val="20"/>
         </w:rPr>
         <w:t>remainingAmount</w:t>
       </w:r>
@@ -1042,11 +881,8 @@
       <w:r>
         <w:rPr>
           <w:rFonts w:ascii="Times New Roman" w:eastAsia="Times New Roman" w:hAnsi="Times New Roman" w:cs="Times New Roman"/>
-          <w:b/>
-          <w:bCs/>
-          <w:sz w:val="20"/>
-          <w:szCs w:val="20"/>
-          <w:u w:val="single"/>
+          <w:sz w:val="20"/>
+          <w:szCs w:val="20"/>
         </w:rPr>
         <w:t>}</w:t>
       </w:r>
@@ -1107,8 +943,8 @@
         <w:ind w:right="-5"/>
         <w:rPr>
           <w:rFonts w:ascii="Times New Roman" w:eastAsia="Times New Roman" w:hAnsi="Times New Roman" w:cs="Times New Roman"/>
-          <w:sz w:val="21"/>
-          <w:szCs w:val="21"/>
+          <w:sz w:val="20"/>
+          <w:szCs w:val="20"/>
         </w:rPr>
       </w:pPr>
       <w:sdt>
@@ -1127,24 +963,27 @@
       </w:sdt>
       <w:r>
         <w:rPr>
-          <w:sz w:val="21"/>
-          <w:szCs w:val="21"/>
+          <w:rFonts w:ascii="Times New Roman" w:hAnsi="Times New Roman" w:cs="Times New Roman"/>
+          <w:sz w:val="20"/>
+          <w:szCs w:val="20"/>
         </w:rPr>
         <w:t>{</w:t>
       </w:r>
       <w:proofErr w:type="spellStart"/>
       <w:r>
         <w:rPr>
-          <w:sz w:val="21"/>
-          <w:szCs w:val="21"/>
+          <w:rFonts w:ascii="Times New Roman" w:hAnsi="Times New Roman" w:cs="Times New Roman"/>
+          <w:sz w:val="20"/>
+          <w:szCs w:val="20"/>
         </w:rPr>
         <w:t>scheduleText</w:t>
       </w:r>
       <w:proofErr w:type="spellEnd"/>
       <w:r>
         <w:rPr>
-          <w:sz w:val="21"/>
-          <w:szCs w:val="21"/>
+          <w:rFonts w:ascii="Times New Roman" w:hAnsi="Times New Roman" w:cs="Times New Roman"/>
+          <w:sz w:val="20"/>
+          <w:szCs w:val="20"/>
         </w:rPr>
         <w:t>}</w:t>
       </w:r>
@@ -1289,50 +1128,12 @@
       <w:pPr>
         <w:widowControl w:val="0"/>
         <w:spacing w:line="240" w:lineRule="auto"/>
-        <w:ind w:left="29" w:right="355"/>
-        <w:rPr>
-          <w:rFonts w:ascii="Times New Roman" w:eastAsia="Times New Roman" w:hAnsi="Times New Roman" w:cs="Times New Roman"/>
-          <w:sz w:val="20"/>
-          <w:szCs w:val="20"/>
-        </w:rPr>
-      </w:pPr>
-    </w:p>
-    <w:p>
-      <w:pPr>
-        <w:widowControl w:val="0"/>
-        <w:spacing w:line="240" w:lineRule="auto"/>
-        <w:ind w:left="29" w:right="355"/>
-        <w:rPr>
-          <w:rFonts w:ascii="Times New Roman" w:eastAsia="Times New Roman" w:hAnsi="Times New Roman" w:cs="Times New Roman"/>
-          <w:b/>
-        </w:rPr>
-      </w:pPr>
-      <w:r>
-        <w:rPr>
-          <w:rFonts w:ascii="Times New Roman" w:eastAsia="Times New Roman" w:hAnsi="Times New Roman" w:cs="Times New Roman"/>
-          <w:sz w:val="20"/>
-          <w:szCs w:val="20"/>
-        </w:rPr>
-        <w:t xml:space="preserve">Note: When correctly completed, Figure B plus Figure D should total Figure A. Also, the values in the actual schedule should total Figure D. Figure A corresponds with the value taken from the actual contract, if you are unsure of this </w:t>
-      </w:r>
-      <w:proofErr w:type="gramStart"/>
-      <w:r>
-        <w:rPr>
-          <w:rFonts w:ascii="Times New Roman" w:eastAsia="Times New Roman" w:hAnsi="Times New Roman" w:cs="Times New Roman"/>
-          <w:sz w:val="20"/>
-          <w:szCs w:val="20"/>
-        </w:rPr>
-        <w:t>value</w:t>
-      </w:r>
-      <w:proofErr w:type="gramEnd"/>
-      <w:r>
-        <w:rPr>
-          <w:rFonts w:ascii="Times New Roman" w:eastAsia="Times New Roman" w:hAnsi="Times New Roman" w:cs="Times New Roman"/>
-          <w:sz w:val="20"/>
-          <w:szCs w:val="20"/>
-        </w:rPr>
-        <w:t xml:space="preserve"> please contact your specialist.</w:t>
-      </w:r>
+        <w:ind w:right="355"/>
+        <w:rPr>
+          <w:rFonts w:ascii="Times New Roman" w:eastAsia="Times New Roman" w:hAnsi="Times New Roman" w:cs="Times New Roman"/>
+          <w:b/>
+        </w:rPr>
+      </w:pPr>
     </w:p>
     <w:p>
       <w:pPr>
@@ -1405,23 +1206,6 @@
           <w:between w:val="nil"/>
         </w:pBdr>
         <w:spacing w:line="240" w:lineRule="auto"/>
-        <w:rPr>
-          <w:rFonts w:ascii="Times New Roman" w:eastAsia="Times New Roman" w:hAnsi="Times New Roman" w:cs="Times New Roman"/>
-          <w:b/>
-        </w:rPr>
-      </w:pPr>
-    </w:p>
-    <w:p>
-      <w:pPr>
-        <w:widowControl w:val="0"/>
-        <w:pBdr>
-          <w:top w:val="nil"/>
-          <w:left w:val="nil"/>
-          <w:bottom w:val="nil"/>
-          <w:right w:val="nil"/>
-          <w:between w:val="nil"/>
-        </w:pBdr>
-        <w:spacing w:line="240" w:lineRule="auto"/>
         <w:ind w:firstLine="720"/>
         <w:rPr>
           <w:rFonts w:ascii="Times New Roman" w:eastAsia="Times New Roman" w:hAnsi="Times New Roman" w:cs="Times New Roman"/>
@@ -1444,8 +1228,24 @@
         <w:rPr>
           <w:rFonts w:ascii="Times New Roman" w:eastAsia="Times New Roman" w:hAnsi="Times New Roman" w:cs="Times New Roman"/>
           <w:b/>
-        </w:rPr>
-      </w:pPr>
+          <w:color w:val="000000"/>
+        </w:rPr>
+      </w:pPr>
+      <w:r>
+        <w:rPr>
+          <w:rFonts w:ascii="Times New Roman" w:eastAsia="Times New Roman" w:hAnsi="Times New Roman" w:cs="Times New Roman"/>
+          <w:b/>
+          <w:color w:val="000000"/>
+        </w:rPr>
+        <w:t xml:space="preserve">Program </w:t>
+      </w:r>
+      <w:r>
+        <w:rPr>
+          <w:rFonts w:ascii="Times New Roman" w:eastAsia="Times New Roman" w:hAnsi="Times New Roman" w:cs="Times New Roman"/>
+          <w:b/>
+        </w:rPr>
+        <w:t>Manager/Project Manager/Contracting Officer’s Representative</w:t>
+      </w:r>
     </w:p>
     <w:p>
       <w:pPr>
@@ -1465,21 +1265,398 @@
           <w:color w:val="000000"/>
         </w:rPr>
       </w:pPr>
-      <w:r>
-        <w:rPr>
-          <w:rFonts w:ascii="Times New Roman" w:eastAsia="Times New Roman" w:hAnsi="Times New Roman" w:cs="Times New Roman"/>
-          <w:b/>
-          <w:color w:val="000000"/>
-        </w:rPr>
-        <w:t xml:space="preserve">Program </w:t>
-      </w:r>
-      <w:r>
-        <w:rPr>
-          <w:rFonts w:ascii="Times New Roman" w:eastAsia="Times New Roman" w:hAnsi="Times New Roman" w:cs="Times New Roman"/>
-          <w:b/>
-        </w:rPr>
-        <w:t>Manager/Project Manager/Contracting Officer’s Representative</w:t>
-      </w:r>
+    </w:p>
+    <w:p>
+      <w:pPr>
+        <w:widowControl w:val="0"/>
+        <w:pBdr>
+          <w:top w:val="nil"/>
+          <w:left w:val="nil"/>
+          <w:bottom w:val="nil"/>
+          <w:right w:val="nil"/>
+          <w:between w:val="nil"/>
+        </w:pBdr>
+        <w:spacing w:line="240" w:lineRule="auto"/>
+        <w:ind w:firstLine="720"/>
+        <w:rPr>
+          <w:rFonts w:ascii="Times New Roman" w:eastAsia="Times New Roman" w:hAnsi="Times New Roman" w:cs="Times New Roman"/>
+          <w:bCs/>
+          <w:color w:val="000000"/>
+        </w:rPr>
+      </w:pPr>
+      <w:r>
+        <w:rPr>
+          <w:rFonts w:ascii="Times New Roman" w:eastAsia="Times New Roman" w:hAnsi="Times New Roman" w:cs="Times New Roman"/>
+          <w:bCs/>
+          <w:color w:val="000000"/>
+        </w:rPr>
+        <w:t>{</w:t>
+      </w:r>
+      <w:proofErr w:type="spellStart"/>
+      <w:r>
+        <w:rPr>
+          <w:rFonts w:ascii="Times New Roman" w:eastAsia="Times New Roman" w:hAnsi="Times New Roman" w:cs="Times New Roman"/>
+          <w:bCs/>
+          <w:color w:val="000000"/>
+        </w:rPr>
+        <w:t>missionOwner</w:t>
+      </w:r>
+      <w:proofErr w:type="spellEnd"/>
+      <w:r>
+        <w:rPr>
+          <w:rFonts w:ascii="Times New Roman" w:eastAsia="Times New Roman" w:hAnsi="Times New Roman" w:cs="Times New Roman"/>
+          <w:bCs/>
+          <w:color w:val="000000"/>
+        </w:rPr>
+        <w:t>}</w:t>
+      </w:r>
+    </w:p>
+    <w:p>
+      <w:pPr>
+        <w:widowControl w:val="0"/>
+        <w:pBdr>
+          <w:top w:val="nil"/>
+          <w:left w:val="nil"/>
+          <w:bottom w:val="nil"/>
+          <w:right w:val="nil"/>
+          <w:between w:val="nil"/>
+        </w:pBdr>
+        <w:spacing w:line="240" w:lineRule="auto"/>
+        <w:ind w:firstLine="720"/>
+        <w:rPr>
+          <w:rFonts w:ascii="Times New Roman" w:eastAsia="Times New Roman" w:hAnsi="Times New Roman" w:cs="Times New Roman"/>
+          <w:bCs/>
+          <w:color w:val="000000"/>
+        </w:rPr>
+      </w:pPr>
+    </w:p>
+    <w:p>
+      <w:pPr>
+        <w:widowControl w:val="0"/>
+        <w:pBdr>
+          <w:top w:val="nil"/>
+          <w:left w:val="nil"/>
+          <w:bottom w:val="nil"/>
+          <w:right w:val="nil"/>
+          <w:between w:val="nil"/>
+        </w:pBdr>
+        <w:spacing w:line="240" w:lineRule="auto"/>
+        <w:ind w:firstLine="720"/>
+        <w:rPr>
+          <w:rFonts w:ascii="Times New Roman" w:eastAsia="Times New Roman" w:hAnsi="Times New Roman" w:cs="Times New Roman"/>
+          <w:b/>
+          <w:color w:val="000000"/>
+        </w:rPr>
+      </w:pPr>
+    </w:p>
+    <w:p>
+      <w:pPr>
+        <w:widowControl w:val="0"/>
+        <w:pBdr>
+          <w:top w:val="nil"/>
+          <w:left w:val="nil"/>
+          <w:bottom w:val="nil"/>
+          <w:right w:val="nil"/>
+          <w:between w:val="nil"/>
+        </w:pBdr>
+        <w:spacing w:line="240" w:lineRule="auto"/>
+        <w:ind w:firstLine="720"/>
+        <w:rPr>
+          <w:rFonts w:ascii="Times New Roman" w:eastAsia="Times New Roman" w:hAnsi="Times New Roman" w:cs="Times New Roman"/>
+          <w:b/>
+          <w:color w:val="000000"/>
+        </w:rPr>
+      </w:pPr>
+      <w:r>
+        <w:rPr>
+          <w:rFonts w:ascii="Times New Roman" w:eastAsia="Times New Roman" w:hAnsi="Times New Roman" w:cs="Times New Roman"/>
+          <w:b/>
+          <w:color w:val="000000"/>
+        </w:rPr>
+        <w:t>Si</w:t>
+      </w:r>
+      <w:r>
+        <w:rPr>
+          <w:rFonts w:ascii="Times New Roman" w:eastAsia="Times New Roman" w:hAnsi="Times New Roman" w:cs="Times New Roman"/>
+          <w:b/>
+          <w:color w:val="000000"/>
+        </w:rPr>
+        <w:t>gnature</w:t>
+      </w:r>
+      <w:r>
+        <w:rPr>
+          <w:rFonts w:ascii="Times New Roman" w:eastAsia="Times New Roman" w:hAnsi="Times New Roman" w:cs="Times New Roman"/>
+          <w:b/>
+          <w:color w:val="000000"/>
+        </w:rPr>
+        <w:t>:  ___________________________________</w:t>
+      </w:r>
+      <w:r>
+        <w:rPr>
+          <w:rFonts w:ascii="Times New Roman" w:eastAsia="Times New Roman" w:hAnsi="Times New Roman" w:cs="Times New Roman"/>
+          <w:b/>
+          <w:color w:val="000000"/>
+        </w:rPr>
+        <w:t xml:space="preserve">                  Date</w:t>
+      </w:r>
+      <w:r>
+        <w:rPr>
+          <w:rFonts w:ascii="Times New Roman" w:eastAsia="Times New Roman" w:hAnsi="Times New Roman" w:cs="Times New Roman"/>
+          <w:b/>
+          <w:color w:val="000000"/>
+        </w:rPr>
+        <w:t>:  ___________________________________</w:t>
+      </w:r>
+    </w:p>
+    <w:p>
+      <w:pPr>
+        <w:widowControl w:val="0"/>
+        <w:pBdr>
+          <w:top w:val="nil"/>
+          <w:left w:val="nil"/>
+          <w:bottom w:val="nil"/>
+          <w:right w:val="nil"/>
+          <w:between w:val="nil"/>
+        </w:pBdr>
+        <w:spacing w:line="240" w:lineRule="auto"/>
+        <w:ind w:firstLine="720"/>
+        <w:rPr>
+          <w:rFonts w:ascii="Times New Roman" w:eastAsia="Times New Roman" w:hAnsi="Times New Roman" w:cs="Times New Roman"/>
+          <w:b/>
+          <w:color w:val="000000"/>
+        </w:rPr>
+      </w:pPr>
+    </w:p>
+    <w:p>
+      <w:pPr>
+        <w:widowControl w:val="0"/>
+        <w:pBdr>
+          <w:top w:val="nil"/>
+          <w:left w:val="nil"/>
+          <w:bottom w:val="nil"/>
+          <w:right w:val="nil"/>
+          <w:between w:val="nil"/>
+        </w:pBdr>
+        <w:spacing w:line="240" w:lineRule="auto"/>
+        <w:rPr>
+          <w:rFonts w:ascii="Times New Roman" w:eastAsia="Times New Roman" w:hAnsi="Times New Roman" w:cs="Times New Roman"/>
+          <w:b/>
+        </w:rPr>
+      </w:pPr>
+    </w:p>
+    <w:p>
+      <w:pPr>
+        <w:widowControl w:val="0"/>
+        <w:pBdr>
+          <w:top w:val="nil"/>
+          <w:left w:val="nil"/>
+          <w:bottom w:val="nil"/>
+          <w:right w:val="nil"/>
+          <w:between w:val="nil"/>
+        </w:pBdr>
+        <w:spacing w:line="240" w:lineRule="auto"/>
+        <w:ind w:firstLine="720"/>
+        <w:rPr>
+          <w:rFonts w:ascii="Times New Roman" w:eastAsia="Times New Roman" w:hAnsi="Times New Roman" w:cs="Times New Roman"/>
+          <w:b/>
+          <w:color w:val="000000"/>
+        </w:rPr>
+      </w:pPr>
+      <w:r>
+        <w:rPr>
+          <w:rFonts w:ascii="Times New Roman" w:eastAsia="Times New Roman" w:hAnsi="Times New Roman" w:cs="Times New Roman"/>
+          <w:b/>
+          <w:color w:val="000000"/>
+        </w:rPr>
+        <w:t xml:space="preserve">Financial </w:t>
+      </w:r>
+      <w:r>
+        <w:rPr>
+          <w:rFonts w:ascii="Times New Roman" w:eastAsia="Times New Roman" w:hAnsi="Times New Roman" w:cs="Times New Roman"/>
+          <w:b/>
+        </w:rPr>
+        <w:t>Point of Contact (with authority to allocate funds)</w:t>
+      </w:r>
+    </w:p>
+    <w:p>
+      <w:pPr>
+        <w:widowControl w:val="0"/>
+        <w:pBdr>
+          <w:top w:val="nil"/>
+          <w:left w:val="nil"/>
+          <w:bottom w:val="nil"/>
+          <w:right w:val="nil"/>
+          <w:between w:val="nil"/>
+        </w:pBdr>
+        <w:spacing w:line="240" w:lineRule="auto"/>
+        <w:ind w:firstLine="720"/>
+        <w:rPr>
+          <w:rFonts w:ascii="Times New Roman" w:eastAsia="Times New Roman" w:hAnsi="Times New Roman" w:cs="Times New Roman"/>
+          <w:b/>
+          <w:color w:val="000000"/>
+        </w:rPr>
+      </w:pPr>
+    </w:p>
+    <w:p>
+      <w:pPr>
+        <w:widowControl w:val="0"/>
+        <w:pBdr>
+          <w:top w:val="nil"/>
+          <w:left w:val="nil"/>
+          <w:bottom w:val="nil"/>
+          <w:right w:val="nil"/>
+          <w:between w:val="nil"/>
+        </w:pBdr>
+        <w:spacing w:line="240" w:lineRule="auto"/>
+        <w:ind w:firstLine="720"/>
+        <w:rPr>
+          <w:rFonts w:ascii="Times New Roman" w:eastAsia="Times New Roman" w:hAnsi="Times New Roman" w:cs="Times New Roman"/>
+          <w:bCs/>
+          <w:color w:val="000000"/>
+        </w:rPr>
+      </w:pPr>
+      <w:r>
+        <w:rPr>
+          <w:rFonts w:ascii="Times New Roman" w:eastAsia="Times New Roman" w:hAnsi="Times New Roman" w:cs="Times New Roman"/>
+          <w:bCs/>
+          <w:color w:val="000000"/>
+        </w:rPr>
+        <w:t>{</w:t>
+      </w:r>
+      <w:proofErr w:type="spellStart"/>
+      <w:r>
+        <w:rPr>
+          <w:rFonts w:ascii="Times New Roman" w:eastAsia="Times New Roman" w:hAnsi="Times New Roman" w:cs="Times New Roman"/>
+          <w:bCs/>
+          <w:color w:val="000000"/>
+        </w:rPr>
+        <w:t>financialPoc</w:t>
+      </w:r>
+      <w:proofErr w:type="spellEnd"/>
+      <w:r>
+        <w:rPr>
+          <w:rFonts w:ascii="Times New Roman" w:eastAsia="Times New Roman" w:hAnsi="Times New Roman" w:cs="Times New Roman"/>
+          <w:bCs/>
+          <w:color w:val="000000"/>
+        </w:rPr>
+        <w:t>}</w:t>
+      </w:r>
+    </w:p>
+    <w:p>
+      <w:pPr>
+        <w:widowControl w:val="0"/>
+        <w:pBdr>
+          <w:top w:val="nil"/>
+          <w:left w:val="nil"/>
+          <w:bottom w:val="nil"/>
+          <w:right w:val="nil"/>
+          <w:between w:val="nil"/>
+        </w:pBdr>
+        <w:spacing w:line="240" w:lineRule="auto"/>
+        <w:ind w:firstLine="720"/>
+        <w:rPr>
+          <w:rFonts w:ascii="Times New Roman" w:eastAsia="Times New Roman" w:hAnsi="Times New Roman" w:cs="Times New Roman"/>
+          <w:b/>
+          <w:color w:val="000000"/>
+        </w:rPr>
+      </w:pPr>
+    </w:p>
+    <w:p>
+      <w:pPr>
+        <w:widowControl w:val="0"/>
+        <w:pBdr>
+          <w:top w:val="nil"/>
+          <w:left w:val="nil"/>
+          <w:bottom w:val="nil"/>
+          <w:right w:val="nil"/>
+          <w:between w:val="nil"/>
+        </w:pBdr>
+        <w:spacing w:line="240" w:lineRule="auto"/>
+        <w:ind w:firstLine="720"/>
+        <w:rPr>
+          <w:rFonts w:ascii="Times New Roman" w:eastAsia="Times New Roman" w:hAnsi="Times New Roman" w:cs="Times New Roman"/>
+          <w:b/>
+          <w:color w:val="000000"/>
+        </w:rPr>
+      </w:pPr>
+    </w:p>
+    <w:p>
+      <w:pPr>
+        <w:widowControl w:val="0"/>
+        <w:pBdr>
+          <w:top w:val="nil"/>
+          <w:left w:val="nil"/>
+          <w:bottom w:val="nil"/>
+          <w:right w:val="nil"/>
+          <w:between w:val="nil"/>
+        </w:pBdr>
+        <w:spacing w:line="240" w:lineRule="auto"/>
+        <w:ind w:firstLine="720"/>
+        <w:rPr>
+          <w:rFonts w:ascii="Times New Roman" w:eastAsia="Times New Roman" w:hAnsi="Times New Roman" w:cs="Times New Roman"/>
+          <w:b/>
+          <w:color w:val="000000"/>
+        </w:rPr>
+      </w:pPr>
+      <w:r>
+        <w:rPr>
+          <w:rFonts w:ascii="Times New Roman" w:eastAsia="Times New Roman" w:hAnsi="Times New Roman" w:cs="Times New Roman"/>
+          <w:b/>
+          <w:color w:val="000000"/>
+        </w:rPr>
+        <w:t>Si</w:t>
+      </w:r>
+      <w:r>
+        <w:rPr>
+          <w:rFonts w:ascii="Times New Roman" w:eastAsia="Times New Roman" w:hAnsi="Times New Roman" w:cs="Times New Roman"/>
+          <w:b/>
+          <w:color w:val="000000"/>
+        </w:rPr>
+        <w:t>gnature</w:t>
+      </w:r>
+      <w:r>
+        <w:rPr>
+          <w:rFonts w:ascii="Times New Roman" w:eastAsia="Times New Roman" w:hAnsi="Times New Roman" w:cs="Times New Roman"/>
+          <w:b/>
+          <w:color w:val="000000"/>
+        </w:rPr>
+        <w:t>:  ___________________________________</w:t>
+      </w:r>
+      <w:r>
+        <w:rPr>
+          <w:rFonts w:ascii="Times New Roman" w:eastAsia="Times New Roman" w:hAnsi="Times New Roman" w:cs="Times New Roman"/>
+          <w:b/>
+          <w:color w:val="000000"/>
+        </w:rPr>
+        <w:t xml:space="preserve">                  Date</w:t>
+      </w:r>
+      <w:r>
+        <w:rPr>
+          <w:rFonts w:ascii="Times New Roman" w:eastAsia="Times New Roman" w:hAnsi="Times New Roman" w:cs="Times New Roman"/>
+          <w:b/>
+          <w:color w:val="000000"/>
+        </w:rPr>
+        <w:t>:  ___________________________________</w:t>
+      </w:r>
+    </w:p>
+    <w:p>
+      <w:pPr>
+        <w:widowControl w:val="0"/>
+        <w:pBdr>
+          <w:top w:val="nil"/>
+          <w:left w:val="nil"/>
+          <w:bottom w:val="nil"/>
+          <w:right w:val="nil"/>
+          <w:between w:val="nil"/>
+        </w:pBdr>
+        <w:spacing w:line="240" w:lineRule="auto"/>
+        <w:ind w:firstLine="720"/>
+        <w:rPr>
+          <w:rFonts w:ascii="Times New Roman" w:eastAsia="Times New Roman" w:hAnsi="Times New Roman" w:cs="Times New Roman"/>
+          <w:b/>
+          <w:color w:val="000000"/>
+        </w:rPr>
+      </w:pPr>
       <w:r>
         <w:rPr>
           <w:rFonts w:ascii="Times New Roman" w:eastAsia="Times New Roman" w:hAnsi="Times New Roman" w:cs="Times New Roman"/>
@@ -1488,236 +1665,34 @@
         </w:rPr>
         <w:t xml:space="preserve"> </w:t>
       </w:r>
-      <w:r>
-        <w:rPr>
-          <w:rFonts w:ascii="Times New Roman" w:eastAsia="Times New Roman" w:hAnsi="Times New Roman" w:cs="Times New Roman"/>
-          <w:b/>
-          <w:color w:val="000000"/>
-        </w:rPr>
-        <w:tab/>
-      </w:r>
-    </w:p>
-    <w:p>
-      <w:pPr>
-        <w:widowControl w:val="0"/>
-        <w:pBdr>
-          <w:top w:val="nil"/>
-          <w:left w:val="nil"/>
-          <w:bottom w:val="nil"/>
-          <w:right w:val="nil"/>
-          <w:between w:val="nil"/>
-        </w:pBdr>
-        <w:spacing w:line="240" w:lineRule="auto"/>
-        <w:ind w:firstLine="720"/>
-        <w:rPr>
-          <w:rFonts w:ascii="Times New Roman" w:eastAsia="Times New Roman" w:hAnsi="Times New Roman" w:cs="Times New Roman"/>
-          <w:b/>
-        </w:rPr>
-      </w:pPr>
-    </w:p>
-    <w:p>
-      <w:pPr>
-        <w:widowControl w:val="0"/>
-        <w:pBdr>
-          <w:top w:val="nil"/>
-          <w:left w:val="nil"/>
-          <w:bottom w:val="nil"/>
-          <w:right w:val="nil"/>
-          <w:between w:val="nil"/>
-        </w:pBdr>
-        <w:spacing w:line="240" w:lineRule="auto"/>
-        <w:ind w:firstLine="720"/>
-        <w:rPr>
-          <w:rFonts w:ascii="Times New Roman" w:eastAsia="Times New Roman" w:hAnsi="Times New Roman" w:cs="Times New Roman"/>
-          <w:b/>
-        </w:rPr>
-      </w:pPr>
-    </w:p>
-    <w:p>
-      <w:pPr>
-        <w:widowControl w:val="0"/>
-        <w:pBdr>
-          <w:top w:val="nil"/>
-          <w:left w:val="nil"/>
-          <w:bottom w:val="nil"/>
-          <w:right w:val="nil"/>
-          <w:between w:val="nil"/>
-        </w:pBdr>
-        <w:spacing w:line="240" w:lineRule="auto"/>
-        <w:ind w:firstLine="720"/>
-        <w:rPr>
-          <w:rFonts w:ascii="Times New Roman" w:eastAsia="Times New Roman" w:hAnsi="Times New Roman" w:cs="Times New Roman"/>
-          <w:b/>
-        </w:rPr>
-      </w:pPr>
-    </w:p>
-    <w:p>
-      <w:pPr>
-        <w:widowControl w:val="0"/>
-        <w:pBdr>
-          <w:top w:val="nil"/>
-          <w:left w:val="nil"/>
-          <w:bottom w:val="nil"/>
-          <w:right w:val="nil"/>
-          <w:between w:val="nil"/>
-        </w:pBdr>
-        <w:spacing w:line="240" w:lineRule="auto"/>
-        <w:ind w:firstLine="720"/>
-        <w:rPr>
-          <w:rFonts w:ascii="Times New Roman" w:eastAsia="Times New Roman" w:hAnsi="Times New Roman" w:cs="Times New Roman"/>
-          <w:b/>
-        </w:rPr>
-      </w:pPr>
-    </w:p>
-    <w:p>
-      <w:pPr>
-        <w:widowControl w:val="0"/>
-        <w:pBdr>
-          <w:top w:val="nil"/>
-          <w:left w:val="nil"/>
-          <w:bottom w:val="nil"/>
-          <w:right w:val="nil"/>
-          <w:between w:val="nil"/>
-        </w:pBdr>
-        <w:spacing w:line="240" w:lineRule="auto"/>
-        <w:ind w:firstLine="720"/>
-        <w:rPr>
-          <w:rFonts w:ascii="Times New Roman" w:eastAsia="Times New Roman" w:hAnsi="Times New Roman" w:cs="Times New Roman"/>
-          <w:b/>
-          <w:color w:val="000000"/>
-        </w:rPr>
-      </w:pPr>
-      <w:r>
-        <w:rPr>
-          <w:rFonts w:ascii="Times New Roman" w:eastAsia="Times New Roman" w:hAnsi="Times New Roman" w:cs="Times New Roman"/>
-          <w:b/>
-          <w:color w:val="000000"/>
-        </w:rPr>
-        <w:t xml:space="preserve">Financial </w:t>
-      </w:r>
-      <w:r>
-        <w:rPr>
-          <w:rFonts w:ascii="Times New Roman" w:eastAsia="Times New Roman" w:hAnsi="Times New Roman" w:cs="Times New Roman"/>
-          <w:b/>
-        </w:rPr>
-        <w:t>Point of Contact (with authority to allocate funds)</w:t>
-      </w:r>
-      <w:r>
-        <w:rPr>
-          <w:rFonts w:ascii="Times New Roman" w:eastAsia="Times New Roman" w:hAnsi="Times New Roman" w:cs="Times New Roman"/>
-          <w:b/>
-          <w:color w:val="000000"/>
+    </w:p>
+    <w:p>
+      <w:pPr>
+        <w:widowControl w:val="0"/>
+        <w:pBdr>
+          <w:top w:val="nil"/>
+          <w:left w:val="nil"/>
+          <w:bottom w:val="nil"/>
+          <w:right w:val="nil"/>
+          <w:between w:val="nil"/>
+        </w:pBdr>
+        <w:spacing w:before="6" w:line="240" w:lineRule="auto"/>
+        <w:ind w:right="249"/>
+        <w:rPr>
+          <w:rFonts w:ascii="Times New Roman" w:eastAsia="Times New Roman" w:hAnsi="Times New Roman" w:cs="Times New Roman"/>
+          <w:color w:val="0000FF"/>
+          <w:sz w:val="20"/>
+          <w:szCs w:val="20"/>
+        </w:rPr>
+      </w:pPr>
+      <w:r>
+        <w:rPr>
+          <w:rFonts w:ascii="Times New Roman" w:eastAsia="Times New Roman" w:hAnsi="Times New Roman" w:cs="Times New Roman"/>
+          <w:color w:val="0000FF"/>
+          <w:sz w:val="20"/>
+          <w:szCs w:val="20"/>
         </w:rPr>
         <w:t xml:space="preserve"> </w:t>
-      </w:r>
-    </w:p>
-    <w:p>
-      <w:pPr>
-        <w:widowControl w:val="0"/>
-        <w:pBdr>
-          <w:top w:val="nil"/>
-          <w:left w:val="nil"/>
-          <w:bottom w:val="nil"/>
-          <w:right w:val="nil"/>
-          <w:between w:val="nil"/>
-        </w:pBdr>
-        <w:spacing w:line="240" w:lineRule="auto"/>
-        <w:ind w:left="22"/>
-        <w:rPr>
-          <w:rFonts w:ascii="Times New Roman" w:eastAsia="Times New Roman" w:hAnsi="Times New Roman" w:cs="Times New Roman"/>
-          <w:b/>
-          <w:sz w:val="20"/>
-          <w:szCs w:val="20"/>
-        </w:rPr>
-      </w:pPr>
-    </w:p>
-    <w:p>
-      <w:pPr>
-        <w:widowControl w:val="0"/>
-        <w:pBdr>
-          <w:top w:val="nil"/>
-          <w:left w:val="nil"/>
-          <w:bottom w:val="nil"/>
-          <w:right w:val="nil"/>
-          <w:between w:val="nil"/>
-        </w:pBdr>
-        <w:spacing w:line="240" w:lineRule="auto"/>
-        <w:ind w:left="22"/>
-        <w:rPr>
-          <w:rFonts w:ascii="Times New Roman" w:eastAsia="Times New Roman" w:hAnsi="Times New Roman" w:cs="Times New Roman"/>
-          <w:b/>
-          <w:color w:val="000000"/>
-          <w:sz w:val="20"/>
-          <w:szCs w:val="20"/>
-        </w:rPr>
-      </w:pPr>
-      <w:r>
-        <w:rPr>
-          <w:rFonts w:ascii="Times New Roman" w:eastAsia="Times New Roman" w:hAnsi="Times New Roman" w:cs="Times New Roman"/>
-          <w:b/>
-          <w:color w:val="000000"/>
-          <w:sz w:val="20"/>
-          <w:szCs w:val="20"/>
-        </w:rPr>
-        <w:t xml:space="preserve">NOTE </w:t>
-      </w:r>
-    </w:p>
-    <w:p>
-      <w:pPr>
-        <w:widowControl w:val="0"/>
-        <w:pBdr>
-          <w:top w:val="nil"/>
-          <w:left w:val="nil"/>
-          <w:bottom w:val="nil"/>
-          <w:right w:val="nil"/>
-          <w:between w:val="nil"/>
-        </w:pBdr>
-        <w:spacing w:before="6" w:line="240" w:lineRule="auto"/>
-        <w:ind w:left="21" w:right="194" w:firstLine="11"/>
-        <w:rPr>
-          <w:rFonts w:ascii="Times New Roman" w:eastAsia="Times New Roman" w:hAnsi="Times New Roman" w:cs="Times New Roman"/>
-          <w:color w:val="0000FF"/>
-          <w:sz w:val="20"/>
-          <w:szCs w:val="20"/>
-        </w:rPr>
-      </w:pPr>
-      <w:r>
-        <w:rPr>
-          <w:rFonts w:ascii="Times New Roman" w:eastAsia="Times New Roman" w:hAnsi="Times New Roman" w:cs="Times New Roman"/>
-          <w:color w:val="0000FF"/>
-          <w:sz w:val="20"/>
-          <w:szCs w:val="20"/>
-        </w:rPr>
-        <w:t xml:space="preserve">Severable services are continuing and recurring in nature (e.g., systems development support provided on a level-of-effort basis). “Severable” means tasks can be separated into components that independently meet a separate and ongoing need of the </w:t>
-      </w:r>
-    </w:p>
-    <w:p>
-      <w:pPr>
-        <w:widowControl w:val="0"/>
-        <w:pBdr>
-          <w:top w:val="nil"/>
-          <w:left w:val="nil"/>
-          <w:bottom w:val="nil"/>
-          <w:right w:val="nil"/>
-          <w:between w:val="nil"/>
-        </w:pBdr>
-        <w:spacing w:before="6" w:line="240" w:lineRule="auto"/>
-        <w:ind w:left="20" w:right="249" w:firstLine="5"/>
-        <w:rPr>
-          <w:rFonts w:ascii="Times New Roman" w:eastAsia="Times New Roman" w:hAnsi="Times New Roman" w:cs="Times New Roman"/>
-          <w:color w:val="0000FF"/>
-          <w:sz w:val="20"/>
-          <w:szCs w:val="20"/>
-        </w:rPr>
-      </w:pPr>
-      <w:r>
-        <w:rPr>
-          <w:rFonts w:ascii="Times New Roman" w:eastAsia="Times New Roman" w:hAnsi="Times New Roman" w:cs="Times New Roman"/>
-          <w:color w:val="0000FF"/>
-          <w:sz w:val="20"/>
-          <w:szCs w:val="20"/>
-        </w:rPr>
-        <w:t xml:space="preserve">Government. The term severable is used to describe a requirement that can be divided and apportioned into two or more parts that are not necessarily dependent upon each other. The Government Accountability Office (GAO) considers services to be non-severable when they constitute an entire job or single undertaking with a defined end-product that cannot feasibly be subdivided for separate performance in each fiscal year. GAO’s Principles of Federal Appropriations Law presents a contract to conduct a study and prepare a final report as an example of non-severable services and concludes that non-severable services must be funded entirely out of the appropriation current at the time of award, notwithstanding that performance may extend into future fiscal years. Following that logic, GAO has further determined that contracts for non-severable services cannot be incrementally funded.  </w:t>
       </w:r>
     </w:p>
     <w:sectPr>

</xml_diff>

<commit_message>
updating template documents for primaryContact, updating test data to provide/expect primaryContact
</commit_message>
<xml_diff>
--- a/document-generation/templates/ifp-template.docx
+++ b/document-generation/templates/ifp-template.docx
@@ -400,7 +400,16 @@
           <w:sz w:val="20"/>
           <w:szCs w:val="20"/>
         </w:rPr>
-        <w:t>DITCO) with: (1) written certification that the requirement is severable in nature; (2) a projected</w:t>
+        <w:t xml:space="preserve">DITCO) with: (1) written certification that the requirement is severable in nature; (2) a </w:t>
+      </w:r>
+      <w:r>
+        <w:rPr>
+          <w:rFonts w:ascii="Times New Roman" w:eastAsia="Times New Roman" w:hAnsi="Times New Roman" w:cs="Times New Roman"/>
+          <w:color w:val="000000"/>
+          <w:sz w:val="20"/>
+          <w:szCs w:val="20"/>
+        </w:rPr>
+        <w:t>projected</w:t>
       </w:r>
       <w:r>
         <w:rPr>
@@ -442,7 +451,15 @@
           <w:sz w:val="20"/>
           <w:szCs w:val="20"/>
         </w:rPr>
-        <w:t xml:space="preserve">nse Federal Acquisition Regulation Supplement </w:t>
+        <w:t xml:space="preserve">nse Federal </w:t>
+      </w:r>
+      <w:r>
+        <w:rPr>
+          <w:rFonts w:ascii="Times New Roman" w:eastAsia="Times New Roman" w:hAnsi="Times New Roman" w:cs="Times New Roman"/>
+          <w:sz w:val="20"/>
+          <w:szCs w:val="20"/>
+        </w:rPr>
+        <w:t xml:space="preserve">Acquisition Regulation Supplement </w:t>
       </w:r>
       <w:r>
         <w:rPr>
@@ -519,7 +536,17 @@
           <w:sz w:val="20"/>
           <w:szCs w:val="20"/>
         </w:rPr>
-        <w:t xml:space="preserve">PART 1 – CERTIFICATION OF SEVERABILITY  </w:t>
+        <w:t>PART 1 – CERTIFICA</w:t>
+      </w:r>
+      <w:r>
+        <w:rPr>
+          <w:rFonts w:ascii="Times New Roman" w:eastAsia="Times New Roman" w:hAnsi="Times New Roman" w:cs="Times New Roman"/>
+          <w:b/>
+          <w:color w:val="000000"/>
+          <w:sz w:val="20"/>
+          <w:szCs w:val="20"/>
+        </w:rPr>
+        <w:t xml:space="preserve">TION OF SEVERABILITY  </w:t>
       </w:r>
     </w:p>
     <w:p>
@@ -952,6 +979,7 @@
           <w:tag w:val="goog_rdk_3"/>
           <w:id w:val="-986321583"/>
         </w:sdtPr>
+        <w:sdtEndPr/>
         <w:sdtContent/>
       </w:sdt>
       <w:sdt>
@@ -959,6 +987,7 @@
           <w:tag w:val="goog_rdk_4"/>
           <w:id w:val="-1184898839"/>
         </w:sdtPr>
+        <w:sdtEndPr/>
         <w:sdtContent/>
       </w:sdt>
       <w:r>
@@ -1299,7 +1328,7 @@
           <w:bCs/>
           <w:color w:val="000000"/>
         </w:rPr>
-        <w:t>missionOwner</w:t>
+        <w:t>primaryContact</w:t>
       </w:r>
       <w:proofErr w:type="spellEnd"/>
       <w:r>

</xml_diff>

<commit_message>
updated IFP doc generation and test data to use and expect agency and organization
</commit_message>
<xml_diff>
--- a/document-generation/templates/ifp-template.docx
+++ b/document-generation/templates/ifp-template.docx
@@ -1,6 +1,6 @@
 
 <file path=word/document.xml><?xml version="1.0" encoding="utf-8"?>
-<w:document xmlns:wpc="http://schemas.microsoft.com/office/word/2010/wordprocessingCanvas" xmlns:cx="http://schemas.microsoft.com/office/drawing/2014/chartex" xmlns:cx1="http://schemas.microsoft.com/office/drawing/2015/9/8/chartex" xmlns:cx2="http://schemas.microsoft.com/office/drawing/2015/10/21/chartex" xmlns:cx3="http://schemas.microsoft.com/office/drawing/2016/5/9/chartex" xmlns:cx4="http://schemas.microsoft.com/office/drawing/2016/5/10/chartex" xmlns:cx5="http://schemas.microsoft.com/office/drawing/2016/5/11/chartex" xmlns:cx6="http://schemas.microsoft.com/office/drawing/2016/5/12/chartex" xmlns:cx7="http://schemas.microsoft.com/office/drawing/2016/5/13/chartex" xmlns:cx8="http://schemas.microsoft.com/office/drawing/2016/5/14/chartex" xmlns:mc="http://schemas.openxmlformats.org/markup-compatibility/2006" xmlns:aink="http://schemas.microsoft.com/office/drawing/2016/ink" xmlns:am3d="http://schemas.microsoft.com/office/drawing/2017/model3d" xmlns:o="urn:schemas-microsoft-com:office:office" xmlns:oel="http://schemas.microsoft.com/office/2019/extlst" xmlns:r="http://schemas.openxmlformats.org/officeDocument/2006/relationships" xmlns:m="http://schemas.openxmlformats.org/officeDocument/2006/math" xmlns:v="urn:schemas-microsoft-com:vml" xmlns:wp14="http://schemas.microsoft.com/office/word/2010/wordprocessingDrawing" xmlns:wp="http://schemas.openxmlformats.org/drawingml/2006/wordprocessingDrawing" xmlns:w10="urn:schemas-microsoft-com:office:word" xmlns:w="http://schemas.openxmlformats.org/wordprocessingml/2006/main" xmlns:w14="http://schemas.microsoft.com/office/word/2010/wordml" xmlns:w15="http://schemas.microsoft.com/office/word/2012/wordml" xmlns:w16cex="http://schemas.microsoft.com/office/word/2018/wordml/cex" xmlns:w16cid="http://schemas.microsoft.com/office/word/2016/wordml/cid" xmlns:w16="http://schemas.microsoft.com/office/word/2018/wordml" xmlns:w16sdtdh="http://schemas.microsoft.com/office/word/2020/wordml/sdtdatahash" xmlns:w16se="http://schemas.microsoft.com/office/word/2015/wordml/symex" xmlns:wpg="http://schemas.microsoft.com/office/word/2010/wordprocessingGroup" xmlns:wpi="http://schemas.microsoft.com/office/word/2010/wordprocessingInk" xmlns:wne="http://schemas.microsoft.com/office/word/2006/wordml" xmlns:wps="http://schemas.microsoft.com/office/word/2010/wordprocessingShape" mc:Ignorable="w14 w15 w16se w16cid w16 w16cex w16sdtdh wp14">
+<w:document xmlns:wpc="http://schemas.microsoft.com/office/word/2010/wordprocessingCanvas" xmlns:cx="http://schemas.microsoft.com/office/drawing/2014/chartex" xmlns:cx1="http://schemas.microsoft.com/office/drawing/2015/9/8/chartex" xmlns:cx2="http://schemas.microsoft.com/office/drawing/2015/10/21/chartex" xmlns:cx3="http://schemas.microsoft.com/office/drawing/2016/5/9/chartex" xmlns:cx4="http://schemas.microsoft.com/office/drawing/2016/5/10/chartex" xmlns:cx5="http://schemas.microsoft.com/office/drawing/2016/5/11/chartex" xmlns:cx6="http://schemas.microsoft.com/office/drawing/2016/5/12/chartex" xmlns:cx7="http://schemas.microsoft.com/office/drawing/2016/5/13/chartex" xmlns:cx8="http://schemas.microsoft.com/office/drawing/2016/5/14/chartex" xmlns:mc="http://schemas.openxmlformats.org/markup-compatibility/2006" xmlns:aink="http://schemas.microsoft.com/office/drawing/2016/ink" xmlns:am3d="http://schemas.microsoft.com/office/drawing/2017/model3d" xmlns:o="urn:schemas-microsoft-com:office:office" xmlns:oel="http://schemas.microsoft.com/office/2019/extlst" xmlns:r="http://schemas.openxmlformats.org/officeDocument/2006/relationships" xmlns:m="http://schemas.openxmlformats.org/officeDocument/2006/math" xmlns:v="urn:schemas-microsoft-com:vml" xmlns:wp14="http://schemas.microsoft.com/office/word/2010/wordprocessingDrawing" xmlns:wp="http://schemas.openxmlformats.org/drawingml/2006/wordprocessingDrawing" xmlns:w10="urn:schemas-microsoft-com:office:word" xmlns:w="http://schemas.openxmlformats.org/wordprocessingml/2006/main" xmlns:w14="http://schemas.microsoft.com/office/word/2010/wordml" xmlns:w15="http://schemas.microsoft.com/office/word/2012/wordml" xmlns:w16cex="http://schemas.microsoft.com/office/word/2018/wordml/cex" xmlns:w16cid="http://schemas.microsoft.com/office/word/2016/wordml/cid" xmlns:w16="http://schemas.microsoft.com/office/word/2018/wordml" xmlns:w16du="http://schemas.microsoft.com/office/word/2023/wordml/word16du" xmlns:w16sdtdh="http://schemas.microsoft.com/office/word/2020/wordml/sdtdatahash" xmlns:w16se="http://schemas.microsoft.com/office/word/2015/wordml/symex" xmlns:wpg="http://schemas.microsoft.com/office/word/2010/wordprocessingGroup" xmlns:wpi="http://schemas.microsoft.com/office/word/2010/wordprocessingInk" xmlns:wne="http://schemas.microsoft.com/office/word/2006/wordml" xmlns:wps="http://schemas.microsoft.com/office/word/2010/wordprocessingShape" mc:Ignorable="w14 w15 w16se w16cid w16 w16cex w16sdtdh wp14">
   <w:body>
     <w:p>
       <w:pPr>
@@ -400,16 +400,7 @@
           <w:sz w:val="20"/>
           <w:szCs w:val="20"/>
         </w:rPr>
-        <w:t xml:space="preserve">DITCO) with: (1) written certification that the requirement is severable in nature; (2) a </w:t>
-      </w:r>
-      <w:r>
-        <w:rPr>
-          <w:rFonts w:ascii="Times New Roman" w:eastAsia="Times New Roman" w:hAnsi="Times New Roman" w:cs="Times New Roman"/>
-          <w:color w:val="000000"/>
-          <w:sz w:val="20"/>
-          <w:szCs w:val="20"/>
-        </w:rPr>
-        <w:t>projected</w:t>
+        <w:t>DITCO) with: (1) written certification that the requirement is severable in nature; (2) a projected</w:t>
       </w:r>
       <w:r>
         <w:rPr>
@@ -451,15 +442,7 @@
           <w:sz w:val="20"/>
           <w:szCs w:val="20"/>
         </w:rPr>
-        <w:t xml:space="preserve">nse Federal </w:t>
-      </w:r>
-      <w:r>
-        <w:rPr>
-          <w:rFonts w:ascii="Times New Roman" w:eastAsia="Times New Roman" w:hAnsi="Times New Roman" w:cs="Times New Roman"/>
-          <w:sz w:val="20"/>
-          <w:szCs w:val="20"/>
-        </w:rPr>
-        <w:t xml:space="preserve">Acquisition Regulation Supplement </w:t>
+        <w:t xml:space="preserve">nse Federal Acquisition Regulation Supplement </w:t>
       </w:r>
       <w:r>
         <w:rPr>
@@ -536,17 +519,7 @@
           <w:sz w:val="20"/>
           <w:szCs w:val="20"/>
         </w:rPr>
-        <w:t>PART 1 – CERTIFICA</w:t>
-      </w:r>
-      <w:r>
-        <w:rPr>
-          <w:rFonts w:ascii="Times New Roman" w:eastAsia="Times New Roman" w:hAnsi="Times New Roman" w:cs="Times New Roman"/>
-          <w:b/>
-          <w:color w:val="000000"/>
-          <w:sz w:val="20"/>
-          <w:szCs w:val="20"/>
-        </w:rPr>
-        <w:t xml:space="preserve">TION OF SEVERABILITY  </w:t>
+        <w:t xml:space="preserve">PART 1 – CERTIFICATION OF SEVERABILITY  </w:t>
       </w:r>
     </w:p>
     <w:p>
@@ -576,16 +549,30 @@
         </w:rPr>
         <w:t>{</w:t>
       </w:r>
-      <w:proofErr w:type="spellStart"/>
-      <w:r>
-        <w:rPr>
-          <w:rFonts w:ascii="Times New Roman" w:eastAsia="Times New Roman" w:hAnsi="Times New Roman" w:cs="Times New Roman"/>
-          <w:sz w:val="20"/>
-          <w:szCs w:val="20"/>
-        </w:rPr>
-        <w:t>missionOwner</w:t>
-      </w:r>
-      <w:proofErr w:type="spellEnd"/>
+      <w:r>
+        <w:rPr>
+          <w:rFonts w:ascii="Times New Roman" w:eastAsia="Times New Roman" w:hAnsi="Times New Roman" w:cs="Times New Roman"/>
+          <w:sz w:val="20"/>
+          <w:szCs w:val="20"/>
+        </w:rPr>
+        <w:t>agency}/</w:t>
+      </w:r>
+      <w:r>
+        <w:rPr>
+          <w:rFonts w:ascii="Times New Roman" w:eastAsia="Times New Roman" w:hAnsi="Times New Roman" w:cs="Times New Roman"/>
+          <w:sz w:val="20"/>
+          <w:szCs w:val="20"/>
+        </w:rPr>
+        <w:t>{</w:t>
+      </w:r>
+      <w:r>
+        <w:rPr>
+          <w:rFonts w:ascii="Times New Roman" w:eastAsia="Times New Roman" w:hAnsi="Times New Roman" w:cs="Times New Roman"/>
+          <w:sz w:val="20"/>
+          <w:szCs w:val="20"/>
+        </w:rPr>
+        <w:t>organization</w:t>
+      </w:r>
       <w:r>
         <w:rPr>
           <w:rFonts w:ascii="Times New Roman" w:eastAsia="Times New Roman" w:hAnsi="Times New Roman" w:cs="Times New Roman"/>
@@ -979,7 +966,6 @@
           <w:tag w:val="goog_rdk_3"/>
           <w:id w:val="-986321583"/>
         </w:sdtPr>
-        <w:sdtEndPr/>
         <w:sdtContent/>
       </w:sdt>
       <w:sdt>
@@ -987,7 +973,6 @@
           <w:tag w:val="goog_rdk_4"/>
           <w:id w:val="-1184898839"/>
         </w:sdtPr>
-        <w:sdtEndPr/>
         <w:sdtContent/>
       </w:sdt>
       <w:r>
@@ -2685,4 +2670,10 @@
     <ds:schemaRef ds:uri="http://schemas.openxmlformats.org/officeDocument/2006/relationships"/>
   </ds:schemaRefs>
 </ds:datastoreItem>
+</file>
+
+<file path=docMetadata/LabelInfo.xml><?xml version="1.0" encoding="utf-8"?>
+<clbl:labelList xmlns:clbl="http://schemas.microsoft.com/office/2020/mipLabelMetadata">
+  <clbl:label id="{fe8cc91f-99dd-4b6d-8ec5-db598c39b9d4}" enabled="1" method="Standard" siteId="{98386af1-dc51-4c82-933b-b85e62a911ca}" contentBits="0" removed="0"/>
+</clbl:labelList>
 </file>
</xml_diff>

<commit_message>
adjusted docgen text for ifp
</commit_message>
<xml_diff>
--- a/document-generation/templates/ifp-template.docx
+++ b/document-generation/templates/ifp-template.docx
@@ -1,6 +1,6 @@
 
 <file path=word/document.xml><?xml version="1.0" encoding="utf-8"?>
-<w:document xmlns:wpc="http://schemas.microsoft.com/office/word/2010/wordprocessingCanvas" xmlns:cx="http://schemas.microsoft.com/office/drawing/2014/chartex" xmlns:cx1="http://schemas.microsoft.com/office/drawing/2015/9/8/chartex" xmlns:cx2="http://schemas.microsoft.com/office/drawing/2015/10/21/chartex" xmlns:cx3="http://schemas.microsoft.com/office/drawing/2016/5/9/chartex" xmlns:cx4="http://schemas.microsoft.com/office/drawing/2016/5/10/chartex" xmlns:cx5="http://schemas.microsoft.com/office/drawing/2016/5/11/chartex" xmlns:cx6="http://schemas.microsoft.com/office/drawing/2016/5/12/chartex" xmlns:cx7="http://schemas.microsoft.com/office/drawing/2016/5/13/chartex" xmlns:cx8="http://schemas.microsoft.com/office/drawing/2016/5/14/chartex" xmlns:mc="http://schemas.openxmlformats.org/markup-compatibility/2006" xmlns:aink="http://schemas.microsoft.com/office/drawing/2016/ink" xmlns:am3d="http://schemas.microsoft.com/office/drawing/2017/model3d" xmlns:o="urn:schemas-microsoft-com:office:office" xmlns:oel="http://schemas.microsoft.com/office/2019/extlst" xmlns:r="http://schemas.openxmlformats.org/officeDocument/2006/relationships" xmlns:m="http://schemas.openxmlformats.org/officeDocument/2006/math" xmlns:v="urn:schemas-microsoft-com:vml" xmlns:wp14="http://schemas.microsoft.com/office/word/2010/wordprocessingDrawing" xmlns:wp="http://schemas.openxmlformats.org/drawingml/2006/wordprocessingDrawing" xmlns:w10="urn:schemas-microsoft-com:office:word" xmlns:w="http://schemas.openxmlformats.org/wordprocessingml/2006/main" xmlns:w14="http://schemas.microsoft.com/office/word/2010/wordml" xmlns:w15="http://schemas.microsoft.com/office/word/2012/wordml" xmlns:w16cex="http://schemas.microsoft.com/office/word/2018/wordml/cex" xmlns:w16cid="http://schemas.microsoft.com/office/word/2016/wordml/cid" xmlns:w16="http://schemas.microsoft.com/office/word/2018/wordml" xmlns:w16du="http://schemas.microsoft.com/office/word/2023/wordml/word16du" xmlns:w16sdtdh="http://schemas.microsoft.com/office/word/2020/wordml/sdtdatahash" xmlns:w16se="http://schemas.microsoft.com/office/word/2015/wordml/symex" xmlns:wpg="http://schemas.microsoft.com/office/word/2010/wordprocessingGroup" xmlns:wpi="http://schemas.microsoft.com/office/word/2010/wordprocessingInk" xmlns:wne="http://schemas.microsoft.com/office/word/2006/wordml" xmlns:wps="http://schemas.microsoft.com/office/word/2010/wordprocessingShape" mc:Ignorable="w14 w15 w16se w16cid w16 w16cex w16sdtdh wp14">
+<w:document xmlns:wpc="http://schemas.microsoft.com/office/word/2010/wordprocessingCanvas" xmlns:cx="http://schemas.microsoft.com/office/drawing/2014/chartex" xmlns:cx1="http://schemas.microsoft.com/office/drawing/2015/9/8/chartex" xmlns:cx2="http://schemas.microsoft.com/office/drawing/2015/10/21/chartex" xmlns:cx3="http://schemas.microsoft.com/office/drawing/2016/5/9/chartex" xmlns:cx4="http://schemas.microsoft.com/office/drawing/2016/5/10/chartex" xmlns:cx5="http://schemas.microsoft.com/office/drawing/2016/5/11/chartex" xmlns:cx6="http://schemas.microsoft.com/office/drawing/2016/5/12/chartex" xmlns:cx7="http://schemas.microsoft.com/office/drawing/2016/5/13/chartex" xmlns:cx8="http://schemas.microsoft.com/office/drawing/2016/5/14/chartex" xmlns:mc="http://schemas.openxmlformats.org/markup-compatibility/2006" xmlns:aink="http://schemas.microsoft.com/office/drawing/2016/ink" xmlns:am3d="http://schemas.microsoft.com/office/drawing/2017/model3d" xmlns:o="urn:schemas-microsoft-com:office:office" xmlns:oel="http://schemas.microsoft.com/office/2019/extlst" xmlns:r="http://schemas.openxmlformats.org/officeDocument/2006/relationships" xmlns:m="http://schemas.openxmlformats.org/officeDocument/2006/math" xmlns:v="urn:schemas-microsoft-com:vml" xmlns:wp14="http://schemas.microsoft.com/office/word/2010/wordprocessingDrawing" xmlns:wp="http://schemas.openxmlformats.org/drawingml/2006/wordprocessingDrawing" xmlns:w10="urn:schemas-microsoft-com:office:word" xmlns:w="http://schemas.openxmlformats.org/wordprocessingml/2006/main" xmlns:w14="http://schemas.microsoft.com/office/word/2010/wordml" xmlns:w15="http://schemas.microsoft.com/office/word/2012/wordml" xmlns:w16cex="http://schemas.microsoft.com/office/word/2018/wordml/cex" xmlns:w16cid="http://schemas.microsoft.com/office/word/2016/wordml/cid" xmlns:w16="http://schemas.microsoft.com/office/word/2018/wordml" xmlns:w16sdtdh="http://schemas.microsoft.com/office/word/2020/wordml/sdtdatahash" xmlns:w16se="http://schemas.microsoft.com/office/word/2015/wordml/symex" xmlns:wpg="http://schemas.microsoft.com/office/word/2010/wordprocessingGroup" xmlns:wpi="http://schemas.microsoft.com/office/word/2010/wordprocessingInk" xmlns:wne="http://schemas.microsoft.com/office/word/2006/wordml" xmlns:wps="http://schemas.microsoft.com/office/word/2010/wordprocessingShape" mc:Ignorable="w14 w15 w16se w16cid w16 w16cex w16sdtdh wp14">
   <w:body>
     <w:p>
       <w:pPr>
@@ -44,7 +44,6 @@
           <w:between w:val="nil"/>
         </w:pBdr>
         <w:spacing w:before="166" w:line="240" w:lineRule="auto"/>
-        <w:ind w:left="27"/>
         <w:rPr>
           <w:rFonts w:ascii="Times New Roman" w:eastAsia="Times New Roman" w:hAnsi="Times New Roman" w:cs="Times New Roman"/>
           <w:color w:val="FF0000"/>
@@ -52,23 +51,6 @@
           <w:szCs w:val="20"/>
         </w:rPr>
       </w:pPr>
-      <w:r>
-        <w:rPr>
-          <w:rFonts w:ascii="Times New Roman" w:eastAsia="Times New Roman" w:hAnsi="Times New Roman" w:cs="Times New Roman"/>
-          <w:sz w:val="20"/>
-          <w:szCs w:val="20"/>
-        </w:rPr>
-        <w:t>Military Interdepartmental Purchase Request (MIPR) or 7600B(s)</w:t>
-      </w:r>
-      <w:r>
-        <w:rPr>
-          <w:rFonts w:ascii="Times New Roman" w:eastAsia="Times New Roman" w:hAnsi="Times New Roman" w:cs="Times New Roman"/>
-          <w:color w:val="000000"/>
-          <w:sz w:val="20"/>
-          <w:szCs w:val="20"/>
-        </w:rPr>
-        <w:t xml:space="preserve">: </w:t>
-      </w:r>
       <w:r>
         <w:rPr>
           <w:rFonts w:ascii="Times New Roman" w:eastAsia="Times New Roman" w:hAnsi="Times New Roman" w:cs="Times New Roman"/>

</xml_diff>